<commit_message>
Les manuels ont été mis à jour pour la version 0.8.1
</commit_message>
<xml_diff>
--- a/Doc/Manuels/Guide_d_installation-Chrome.docx
+++ b/Doc/Manuels/Guide_d_installation-Chrome.docx
@@ -255,7 +255,14 @@
           <w:sz w:val="32"/>
           <w:szCs w:val="32"/>
         </w:rPr>
-        <w:t>20</w:t>
+        <w:t>2</w:t>
+      </w:r>
+      <w:r>
+        <w:rPr>
+          <w:sz w:val="32"/>
+          <w:szCs w:val="32"/>
+        </w:rPr>
+        <w:t>8</w:t>
       </w:r>
       <w:r>
         <w:rPr>
@@ -2637,20 +2644,34 @@
               <w:ind w:left="284" w:hanging="284"/>
             </w:pPr>
             <w:r>
-              <w:t xml:space="preserve">Cliquez sur </w:t>
+              <w:t xml:space="preserve">Si Chrome vous dit que le fichier n’est pas couramment téléchargé, cliquez sur la </w:t>
             </w:r>
             <w:r>
               <w:rPr>
                 <w:b/>
                 <w:bCs/>
               </w:rPr>
-              <w:t>Ouvrir</w:t>
+              <w:t>flèche</w:t>
+            </w:r>
+            <w:r>
+              <w:t xml:space="preserve"> et choisissez </w:t>
+            </w:r>
+            <w:r>
+              <w:rPr>
+                <w:b/>
+                <w:bCs/>
+              </w:rPr>
+              <w:t>Conserver</w:t>
+            </w:r>
+            <w:r>
+              <w:t>. Vous pourrez ensuite ouvrir le fichier.</w:t>
             </w:r>
           </w:p>
         </w:tc>
         <w:tc>
           <w:tcPr>
             <w:tcW w:w="6980" w:type="dxa"/>
+            <w:vAlign w:val="center"/>
           </w:tcPr>
           <w:p>
             <w:pPr>
@@ -2664,10 +2685,10 @@
                 <w:noProof/>
               </w:rPr>
               <w:drawing>
-                <wp:inline distT="0" distB="0" distL="0" distR="0" wp14:anchorId="107C1CBD" wp14:editId="04674971">
-                  <wp:extent cx="3600000" cy="2379399"/>
-                  <wp:effectExtent l="0" t="0" r="635" b="1905"/>
-                  <wp:docPr id="41" name="Image 41"/>
+                <wp:inline distT="0" distB="0" distL="0" distR="0" wp14:anchorId="55AC6522" wp14:editId="0B7878EE">
+                  <wp:extent cx="3960000" cy="1101654"/>
+                  <wp:effectExtent l="0" t="0" r="2540" b="3810"/>
+                  <wp:docPr id="13" name="Image 13"/>
                   <wp:cNvGraphicFramePr>
                     <a:graphicFrameLocks xmlns:a="http://schemas.openxmlformats.org/drawingml/2006/main" noChangeAspect="1"/>
                   </wp:cNvGraphicFramePr>
@@ -2687,7 +2708,7 @@
                         <pic:spPr>
                           <a:xfrm>
                             <a:off x="0" y="0"/>
-                            <a:ext cx="3600000" cy="2379399"/>
+                            <a:ext cx="3960000" cy="1101654"/>
                           </a:xfrm>
                           <a:prstGeom prst="rect">
                             <a:avLst/>
@@ -2718,7 +2739,6 @@
               <w:ind w:left="284" w:hanging="284"/>
             </w:pPr>
             <w:r>
-              <w:lastRenderedPageBreak/>
               <w:t xml:space="preserve">Cliquez sur </w:t>
             </w:r>
             <w:r>
@@ -2726,7 +2746,7 @@
                 <w:b/>
                 <w:bCs/>
               </w:rPr>
-              <w:t>Installer un certificat</w:t>
+              <w:t>Ouvrir</w:t>
             </w:r>
           </w:p>
         </w:tc>
@@ -2746,10 +2766,10 @@
                 <w:noProof/>
               </w:rPr>
               <w:drawing>
-                <wp:inline distT="0" distB="0" distL="0" distR="0" wp14:anchorId="6D7BA5F4" wp14:editId="7D4815E8">
-                  <wp:extent cx="3060000" cy="3891111"/>
-                  <wp:effectExtent l="0" t="0" r="7620" b="0"/>
-                  <wp:docPr id="43" name="Image 43"/>
+                <wp:inline distT="0" distB="0" distL="0" distR="0" wp14:anchorId="107C1CBD" wp14:editId="04674971">
+                  <wp:extent cx="3600000" cy="2379399"/>
+                  <wp:effectExtent l="0" t="0" r="635" b="1905"/>
+                  <wp:docPr id="41" name="Image 41"/>
                   <wp:cNvGraphicFramePr>
                     <a:graphicFrameLocks xmlns:a="http://schemas.openxmlformats.org/drawingml/2006/main" noChangeAspect="1"/>
                   </wp:cNvGraphicFramePr>
@@ -2769,7 +2789,7 @@
                         <pic:spPr>
                           <a:xfrm>
                             <a:off x="0" y="0"/>
-                            <a:ext cx="3060000" cy="3891111"/>
+                            <a:ext cx="3600000" cy="2379399"/>
                           </a:xfrm>
                           <a:prstGeom prst="rect">
                             <a:avLst/>
@@ -2800,6 +2820,7 @@
               <w:ind w:left="284" w:hanging="284"/>
             </w:pPr>
             <w:r>
+              <w:lastRenderedPageBreak/>
               <w:t xml:space="preserve">Cliquez sur </w:t>
             </w:r>
             <w:r>
@@ -2807,7 +2828,7 @@
                 <w:b/>
                 <w:bCs/>
               </w:rPr>
-              <w:t>Suivant</w:t>
+              <w:t>Installer un certificat</w:t>
             </w:r>
           </w:p>
         </w:tc>
@@ -2827,10 +2848,10 @@
                 <w:noProof/>
               </w:rPr>
               <w:drawing>
-                <wp:inline distT="0" distB="0" distL="0" distR="0" wp14:anchorId="3BB08E09" wp14:editId="1F7A9580">
-                  <wp:extent cx="3960000" cy="3871177"/>
-                  <wp:effectExtent l="0" t="0" r="2540" b="0"/>
-                  <wp:docPr id="44" name="Image 44"/>
+                <wp:inline distT="0" distB="0" distL="0" distR="0" wp14:anchorId="6D7BA5F4" wp14:editId="7D4815E8">
+                  <wp:extent cx="3060000" cy="3891111"/>
+                  <wp:effectExtent l="0" t="0" r="7620" b="0"/>
+                  <wp:docPr id="43" name="Image 43"/>
                   <wp:cNvGraphicFramePr>
                     <a:graphicFrameLocks xmlns:a="http://schemas.openxmlformats.org/drawingml/2006/main" noChangeAspect="1"/>
                   </wp:cNvGraphicFramePr>
@@ -2850,7 +2871,7 @@
                         <pic:spPr>
                           <a:xfrm>
                             <a:off x="0" y="0"/>
-                            <a:ext cx="3960000" cy="3871177"/>
+                            <a:ext cx="3060000" cy="3891111"/>
                           </a:xfrm>
                           <a:prstGeom prst="rect">
                             <a:avLst/>
@@ -2881,15 +2902,14 @@
               <w:ind w:left="284" w:hanging="284"/>
             </w:pPr>
             <w:r>
-              <w:lastRenderedPageBreak/>
-              <w:t xml:space="preserve">Choisissez </w:t>
+              <w:t xml:space="preserve">Cliquez sur </w:t>
             </w:r>
             <w:r>
               <w:rPr>
                 <w:b/>
                 <w:bCs/>
               </w:rPr>
-              <w:t>Placer tous les certificats dans le magasin suivant</w:t>
+              <w:t>Suivant</w:t>
             </w:r>
           </w:p>
         </w:tc>
@@ -2909,10 +2929,10 @@
                 <w:noProof/>
               </w:rPr>
               <w:drawing>
-                <wp:inline distT="0" distB="0" distL="0" distR="0" wp14:anchorId="6278539D" wp14:editId="0F920DFC">
+                <wp:inline distT="0" distB="0" distL="0" distR="0" wp14:anchorId="3BB08E09" wp14:editId="1F7A9580">
                   <wp:extent cx="3960000" cy="3871177"/>
                   <wp:effectExtent l="0" t="0" r="2540" b="0"/>
-                  <wp:docPr id="45" name="Image 45"/>
+                  <wp:docPr id="44" name="Image 44"/>
                   <wp:cNvGraphicFramePr>
                     <a:graphicFrameLocks xmlns:a="http://schemas.openxmlformats.org/drawingml/2006/main" noChangeAspect="1"/>
                   </wp:cNvGraphicFramePr>
@@ -2963,14 +2983,15 @@
               <w:ind w:left="284" w:hanging="284"/>
             </w:pPr>
             <w:r>
-              <w:t xml:space="preserve">Cliquez sur </w:t>
+              <w:lastRenderedPageBreak/>
+              <w:t xml:space="preserve">Choisissez </w:t>
             </w:r>
             <w:r>
               <w:rPr>
                 <w:b/>
                 <w:bCs/>
               </w:rPr>
-              <w:t>Parcourir</w:t>
+              <w:t>Placer tous les certificats dans le magasin suivant</w:t>
             </w:r>
           </w:p>
         </w:tc>
@@ -2990,10 +3011,10 @@
                 <w:noProof/>
               </w:rPr>
               <w:drawing>
-                <wp:inline distT="0" distB="0" distL="0" distR="0" wp14:anchorId="3BA9D617" wp14:editId="2A299903">
+                <wp:inline distT="0" distB="0" distL="0" distR="0" wp14:anchorId="6278539D" wp14:editId="0F920DFC">
                   <wp:extent cx="3960000" cy="3871177"/>
                   <wp:effectExtent l="0" t="0" r="2540" b="0"/>
-                  <wp:docPr id="46" name="Image 46"/>
+                  <wp:docPr id="45" name="Image 45"/>
                   <wp:cNvGraphicFramePr>
                     <a:graphicFrameLocks xmlns:a="http://schemas.openxmlformats.org/drawingml/2006/main" noChangeAspect="1"/>
                   </wp:cNvGraphicFramePr>
@@ -3044,15 +3065,14 @@
               <w:ind w:left="284" w:hanging="284"/>
             </w:pPr>
             <w:r>
-              <w:lastRenderedPageBreak/>
-              <w:t xml:space="preserve">Choisissez </w:t>
+              <w:t xml:space="preserve">Cliquez sur </w:t>
             </w:r>
             <w:r>
               <w:rPr>
                 <w:b/>
                 <w:bCs/>
               </w:rPr>
-              <w:t>Autorités de certification racines de confiance</w:t>
+              <w:t>Parcourir</w:t>
             </w:r>
           </w:p>
         </w:tc>
@@ -3072,10 +3092,10 @@
                 <w:noProof/>
               </w:rPr>
               <w:drawing>
-                <wp:inline distT="0" distB="0" distL="0" distR="0" wp14:anchorId="7C661CC1" wp14:editId="6BB3446F">
-                  <wp:extent cx="2340000" cy="2190107"/>
-                  <wp:effectExtent l="0" t="0" r="3175" b="1270"/>
-                  <wp:docPr id="47" name="Image 47"/>
+                <wp:inline distT="0" distB="0" distL="0" distR="0" wp14:anchorId="3BA9D617" wp14:editId="2A299903">
+                  <wp:extent cx="3960000" cy="3871177"/>
+                  <wp:effectExtent l="0" t="0" r="2540" b="0"/>
+                  <wp:docPr id="46" name="Image 46"/>
                   <wp:cNvGraphicFramePr>
                     <a:graphicFrameLocks xmlns:a="http://schemas.openxmlformats.org/drawingml/2006/main" noChangeAspect="1"/>
                   </wp:cNvGraphicFramePr>
@@ -3095,7 +3115,7 @@
                         <pic:spPr>
                           <a:xfrm>
                             <a:off x="0" y="0"/>
-                            <a:ext cx="2340000" cy="2190107"/>
+                            <a:ext cx="3960000" cy="3871177"/>
                           </a:xfrm>
                           <a:prstGeom prst="rect">
                             <a:avLst/>
@@ -3126,14 +3146,15 @@
               <w:ind w:left="284" w:hanging="284"/>
             </w:pPr>
             <w:r>
-              <w:t xml:space="preserve"> Cliquez sur </w:t>
+              <w:lastRenderedPageBreak/>
+              <w:t xml:space="preserve">Choisissez </w:t>
             </w:r>
             <w:r>
               <w:rPr>
                 <w:b/>
                 <w:bCs/>
               </w:rPr>
-              <w:t>OK</w:t>
+              <w:t>Autorités de certification racines de confiance</w:t>
             </w:r>
           </w:p>
         </w:tc>
@@ -3153,10 +3174,10 @@
                 <w:noProof/>
               </w:rPr>
               <w:drawing>
-                <wp:inline distT="0" distB="0" distL="0" distR="0" wp14:anchorId="46D3139E" wp14:editId="79C36B34">
+                <wp:inline distT="0" distB="0" distL="0" distR="0" wp14:anchorId="7C661CC1" wp14:editId="6BB3446F">
                   <wp:extent cx="2340000" cy="2190107"/>
                   <wp:effectExtent l="0" t="0" r="3175" b="1270"/>
-                  <wp:docPr id="48" name="Image 48"/>
+                  <wp:docPr id="47" name="Image 47"/>
                   <wp:cNvGraphicFramePr>
                     <a:graphicFrameLocks xmlns:a="http://schemas.openxmlformats.org/drawingml/2006/main" noChangeAspect="1"/>
                   </wp:cNvGraphicFramePr>
@@ -3207,14 +3228,14 @@
               <w:ind w:left="284" w:hanging="284"/>
             </w:pPr>
             <w:r>
-              <w:t xml:space="preserve">Cliquez sur </w:t>
+              <w:t xml:space="preserve"> Cliquez sur </w:t>
             </w:r>
             <w:r>
               <w:rPr>
                 <w:b/>
                 <w:bCs/>
               </w:rPr>
-              <w:t>Suivant</w:t>
+              <w:t>OK</w:t>
             </w:r>
           </w:p>
         </w:tc>
@@ -3234,10 +3255,10 @@
                 <w:noProof/>
               </w:rPr>
               <w:drawing>
-                <wp:inline distT="0" distB="0" distL="0" distR="0" wp14:anchorId="3F8864B2" wp14:editId="1F4600B1">
-                  <wp:extent cx="3960000" cy="3871178"/>
-                  <wp:effectExtent l="0" t="0" r="2540" b="0"/>
-                  <wp:docPr id="49" name="Image 49"/>
+                <wp:inline distT="0" distB="0" distL="0" distR="0" wp14:anchorId="46D3139E" wp14:editId="79C36B34">
+                  <wp:extent cx="2340000" cy="2190107"/>
+                  <wp:effectExtent l="0" t="0" r="3175" b="1270"/>
+                  <wp:docPr id="48" name="Image 48"/>
                   <wp:cNvGraphicFramePr>
                     <a:graphicFrameLocks xmlns:a="http://schemas.openxmlformats.org/drawingml/2006/main" noChangeAspect="1"/>
                   </wp:cNvGraphicFramePr>
@@ -3257,7 +3278,7 @@
                         <pic:spPr>
                           <a:xfrm>
                             <a:off x="0" y="0"/>
-                            <a:ext cx="3960000" cy="3871178"/>
+                            <a:ext cx="2340000" cy="2190107"/>
                           </a:xfrm>
                           <a:prstGeom prst="rect">
                             <a:avLst/>
@@ -3288,7 +3309,6 @@
               <w:ind w:left="284" w:hanging="284"/>
             </w:pPr>
             <w:r>
-              <w:lastRenderedPageBreak/>
               <w:t xml:space="preserve">Cliquez sur </w:t>
             </w:r>
             <w:r>
@@ -3296,7 +3316,7 @@
                 <w:b/>
                 <w:bCs/>
               </w:rPr>
-              <w:t>Terminer</w:t>
+              <w:t>Suivant</w:t>
             </w:r>
           </w:p>
         </w:tc>
@@ -3316,10 +3336,10 @@
                 <w:noProof/>
               </w:rPr>
               <w:drawing>
-                <wp:inline distT="0" distB="0" distL="0" distR="0" wp14:anchorId="3CCB3DAB" wp14:editId="12782C41">
-                  <wp:extent cx="3960000" cy="3871177"/>
+                <wp:inline distT="0" distB="0" distL="0" distR="0" wp14:anchorId="3F8864B2" wp14:editId="1F4600B1">
+                  <wp:extent cx="3960000" cy="3871178"/>
                   <wp:effectExtent l="0" t="0" r="2540" b="0"/>
-                  <wp:docPr id="50" name="Image 50"/>
+                  <wp:docPr id="49" name="Image 49"/>
                   <wp:cNvGraphicFramePr>
                     <a:graphicFrameLocks xmlns:a="http://schemas.openxmlformats.org/drawingml/2006/main" noChangeAspect="1"/>
                   </wp:cNvGraphicFramePr>
@@ -3339,7 +3359,7 @@
                         <pic:spPr>
                           <a:xfrm>
                             <a:off x="0" y="0"/>
-                            <a:ext cx="3960000" cy="3871177"/>
+                            <a:ext cx="3960000" cy="3871178"/>
                           </a:xfrm>
                           <a:prstGeom prst="rect">
                             <a:avLst/>
@@ -3370,14 +3390,15 @@
               <w:ind w:left="284" w:hanging="284"/>
             </w:pPr>
             <w:r>
-              <w:t xml:space="preserve">Cliquez </w:t>
+              <w:lastRenderedPageBreak/>
+              <w:t xml:space="preserve">Cliquez sur </w:t>
             </w:r>
             <w:r>
               <w:rPr>
                 <w:b/>
                 <w:bCs/>
               </w:rPr>
-              <w:t>Oui</w:t>
+              <w:t>Terminer</w:t>
             </w:r>
           </w:p>
         </w:tc>
@@ -3397,10 +3418,10 @@
                 <w:noProof/>
               </w:rPr>
               <w:drawing>
-                <wp:inline distT="0" distB="0" distL="0" distR="0" wp14:anchorId="153262CB" wp14:editId="3749E7C4">
-                  <wp:extent cx="3240000" cy="3083099"/>
-                  <wp:effectExtent l="0" t="0" r="0" b="3175"/>
-                  <wp:docPr id="51" name="Image 51"/>
+                <wp:inline distT="0" distB="0" distL="0" distR="0" wp14:anchorId="3CCB3DAB" wp14:editId="12782C41">
+                  <wp:extent cx="3960000" cy="3871177"/>
+                  <wp:effectExtent l="0" t="0" r="2540" b="0"/>
+                  <wp:docPr id="50" name="Image 50"/>
                   <wp:cNvGraphicFramePr>
                     <a:graphicFrameLocks xmlns:a="http://schemas.openxmlformats.org/drawingml/2006/main" noChangeAspect="1"/>
                   </wp:cNvGraphicFramePr>
@@ -3420,6 +3441,87 @@
                         <pic:spPr>
                           <a:xfrm>
                             <a:off x="0" y="0"/>
+                            <a:ext cx="3960000" cy="3871177"/>
+                          </a:xfrm>
+                          <a:prstGeom prst="rect">
+                            <a:avLst/>
+                          </a:prstGeom>
+                        </pic:spPr>
+                      </pic:pic>
+                    </a:graphicData>
+                  </a:graphic>
+                </wp:inline>
+              </w:drawing>
+            </w:r>
+          </w:p>
+        </w:tc>
+      </w:tr>
+      <w:tr>
+        <w:tc>
+          <w:tcPr>
+            <w:tcW w:w="2318" w:type="dxa"/>
+            <w:vAlign w:val="center"/>
+          </w:tcPr>
+          <w:p>
+            <w:pPr>
+              <w:pStyle w:val="Paragraphedeliste"/>
+              <w:numPr>
+                <w:ilvl w:val="0"/>
+                <w:numId w:val="7"/>
+              </w:numPr>
+              <w:ind w:left="284" w:hanging="284"/>
+            </w:pPr>
+            <w:r>
+              <w:t xml:space="preserve">Cliquez </w:t>
+            </w:r>
+            <w:r>
+              <w:rPr>
+                <w:b/>
+                <w:bCs/>
+              </w:rPr>
+              <w:t>Oui</w:t>
+            </w:r>
+          </w:p>
+        </w:tc>
+        <w:tc>
+          <w:tcPr>
+            <w:tcW w:w="6980" w:type="dxa"/>
+          </w:tcPr>
+          <w:p>
+            <w:pPr>
+              <w:jc w:val="center"/>
+              <w:rPr>
+                <w:noProof/>
+              </w:rPr>
+            </w:pPr>
+            <w:r>
+              <w:rPr>
+                <w:noProof/>
+              </w:rPr>
+              <w:drawing>
+                <wp:inline distT="0" distB="0" distL="0" distR="0" wp14:anchorId="153262CB" wp14:editId="3749E7C4">
+                  <wp:extent cx="3240000" cy="3083099"/>
+                  <wp:effectExtent l="0" t="0" r="0" b="3175"/>
+                  <wp:docPr id="51" name="Image 51"/>
+                  <wp:cNvGraphicFramePr>
+                    <a:graphicFrameLocks xmlns:a="http://schemas.openxmlformats.org/drawingml/2006/main" noChangeAspect="1"/>
+                  </wp:cNvGraphicFramePr>
+                  <a:graphic xmlns:a="http://schemas.openxmlformats.org/drawingml/2006/main">
+                    <a:graphicData uri="http://schemas.openxmlformats.org/drawingml/2006/picture">
+                      <pic:pic xmlns:pic="http://schemas.openxmlformats.org/drawingml/2006/picture">
+                        <pic:nvPicPr>
+                          <pic:cNvPr id="1" name=""/>
+                          <pic:cNvPicPr/>
+                        </pic:nvPicPr>
+                        <pic:blipFill>
+                          <a:blip r:embed="rId32"/>
+                          <a:stretch>
+                            <a:fillRect/>
+                          </a:stretch>
+                        </pic:blipFill>
+                        <pic:spPr>
+                          <a:xfrm>
+                            <a:off x="0" y="0"/>
                             <a:ext cx="3240000" cy="3083099"/>
                           </a:xfrm>
                           <a:prstGeom prst="rect">
@@ -3495,7 +3597,7 @@
                           </pic:cNvPicPr>
                         </pic:nvPicPr>
                         <pic:blipFill>
-                          <a:blip r:embed="rId32">
+                          <a:blip r:embed="rId33">
                             <a:extLst>
                               <a:ext uri="{28A0092B-C50C-407E-A947-70E740481C1C}">
                                 <a14:useLocalDpi xmlns:a14="http://schemas.microsoft.com/office/drawing/2010/main" val="0"/>
@@ -3609,7 +3711,7 @@
                           <pic:cNvPicPr/>
                         </pic:nvPicPr>
                         <pic:blipFill>
-                          <a:blip r:embed="rId23"/>
+                          <a:blip r:embed="rId24"/>
                           <a:stretch>
                             <a:fillRect/>
                           </a:stretch>
@@ -3702,7 +3804,7 @@
                           </pic:cNvPicPr>
                         </pic:nvPicPr>
                         <pic:blipFill>
-                          <a:blip r:embed="rId33">
+                          <a:blip r:embed="rId34">
                             <a:extLst>
                               <a:ext uri="{28A0092B-C50C-407E-A947-70E740481C1C}">
                                 <a14:useLocalDpi xmlns:a14="http://schemas.microsoft.com/office/drawing/2010/main" val="0"/>
@@ -3784,87 +3886,6 @@
                   <wp:extent cx="3600000" cy="3519250"/>
                   <wp:effectExtent l="0" t="0" r="635" b="5080"/>
                   <wp:docPr id="55" name="Image 55"/>
-                  <wp:cNvGraphicFramePr>
-                    <a:graphicFrameLocks xmlns:a="http://schemas.openxmlformats.org/drawingml/2006/main" noChangeAspect="1"/>
-                  </wp:cNvGraphicFramePr>
-                  <a:graphic xmlns:a="http://schemas.openxmlformats.org/drawingml/2006/main">
-                    <a:graphicData uri="http://schemas.openxmlformats.org/drawingml/2006/picture">
-                      <pic:pic xmlns:pic="http://schemas.openxmlformats.org/drawingml/2006/picture">
-                        <pic:nvPicPr>
-                          <pic:cNvPr id="1" name=""/>
-                          <pic:cNvPicPr/>
-                        </pic:nvPicPr>
-                        <pic:blipFill>
-                          <a:blip r:embed="rId34"/>
-                          <a:stretch>
-                            <a:fillRect/>
-                          </a:stretch>
-                        </pic:blipFill>
-                        <pic:spPr>
-                          <a:xfrm>
-                            <a:off x="0" y="0"/>
-                            <a:ext cx="3600000" cy="3519250"/>
-                          </a:xfrm>
-                          <a:prstGeom prst="rect">
-                            <a:avLst/>
-                          </a:prstGeom>
-                        </pic:spPr>
-                      </pic:pic>
-                    </a:graphicData>
-                  </a:graphic>
-                </wp:inline>
-              </w:drawing>
-            </w:r>
-          </w:p>
-        </w:tc>
-      </w:tr>
-      <w:tr>
-        <w:tc>
-          <w:tcPr>
-            <w:tcW w:w="2318" w:type="dxa"/>
-            <w:vAlign w:val="center"/>
-          </w:tcPr>
-          <w:p>
-            <w:pPr>
-              <w:pStyle w:val="Paragraphedeliste"/>
-              <w:numPr>
-                <w:ilvl w:val="0"/>
-                <w:numId w:val="7"/>
-              </w:numPr>
-              <w:ind w:left="284" w:hanging="284"/>
-            </w:pPr>
-            <w:r>
-              <w:t xml:space="preserve">Cliquez sur </w:t>
-            </w:r>
-            <w:r>
-              <w:rPr>
-                <w:b/>
-                <w:bCs/>
-              </w:rPr>
-              <w:t>Terminer</w:t>
-            </w:r>
-          </w:p>
-        </w:tc>
-        <w:tc>
-          <w:tcPr>
-            <w:tcW w:w="6980" w:type="dxa"/>
-          </w:tcPr>
-          <w:p>
-            <w:pPr>
-              <w:jc w:val="center"/>
-              <w:rPr>
-                <w:noProof/>
-              </w:rPr>
-            </w:pPr>
-            <w:r>
-              <w:rPr>
-                <w:noProof/>
-              </w:rPr>
-              <w:drawing>
-                <wp:inline distT="0" distB="0" distL="0" distR="0" wp14:anchorId="590A19C5" wp14:editId="7A6EA588">
-                  <wp:extent cx="3600000" cy="3519250"/>
-                  <wp:effectExtent l="0" t="0" r="635" b="5080"/>
-                  <wp:docPr id="56" name="Image 56"/>
                   <wp:cNvGraphicFramePr>
                     <a:graphicFrameLocks xmlns:a="http://schemas.openxmlformats.org/drawingml/2006/main" noChangeAspect="1"/>
                   </wp:cNvGraphicFramePr>
@@ -3915,6 +3936,87 @@
               <w:ind w:left="284" w:hanging="284"/>
             </w:pPr>
             <w:r>
+              <w:t xml:space="preserve">Cliquez sur </w:t>
+            </w:r>
+            <w:r>
+              <w:rPr>
+                <w:b/>
+                <w:bCs/>
+              </w:rPr>
+              <w:t>Terminer</w:t>
+            </w:r>
+          </w:p>
+        </w:tc>
+        <w:tc>
+          <w:tcPr>
+            <w:tcW w:w="6980" w:type="dxa"/>
+          </w:tcPr>
+          <w:p>
+            <w:pPr>
+              <w:jc w:val="center"/>
+              <w:rPr>
+                <w:noProof/>
+              </w:rPr>
+            </w:pPr>
+            <w:r>
+              <w:rPr>
+                <w:noProof/>
+              </w:rPr>
+              <w:drawing>
+                <wp:inline distT="0" distB="0" distL="0" distR="0" wp14:anchorId="590A19C5" wp14:editId="7A6EA588">
+                  <wp:extent cx="3600000" cy="3519250"/>
+                  <wp:effectExtent l="0" t="0" r="635" b="5080"/>
+                  <wp:docPr id="56" name="Image 56"/>
+                  <wp:cNvGraphicFramePr>
+                    <a:graphicFrameLocks xmlns:a="http://schemas.openxmlformats.org/drawingml/2006/main" noChangeAspect="1"/>
+                  </wp:cNvGraphicFramePr>
+                  <a:graphic xmlns:a="http://schemas.openxmlformats.org/drawingml/2006/main">
+                    <a:graphicData uri="http://schemas.openxmlformats.org/drawingml/2006/picture">
+                      <pic:pic xmlns:pic="http://schemas.openxmlformats.org/drawingml/2006/picture">
+                        <pic:nvPicPr>
+                          <pic:cNvPr id="1" name=""/>
+                          <pic:cNvPicPr/>
+                        </pic:nvPicPr>
+                        <pic:blipFill>
+                          <a:blip r:embed="rId36"/>
+                          <a:stretch>
+                            <a:fillRect/>
+                          </a:stretch>
+                        </pic:blipFill>
+                        <pic:spPr>
+                          <a:xfrm>
+                            <a:off x="0" y="0"/>
+                            <a:ext cx="3600000" cy="3519250"/>
+                          </a:xfrm>
+                          <a:prstGeom prst="rect">
+                            <a:avLst/>
+                          </a:prstGeom>
+                        </pic:spPr>
+                      </pic:pic>
+                    </a:graphicData>
+                  </a:graphic>
+                </wp:inline>
+              </w:drawing>
+            </w:r>
+          </w:p>
+        </w:tc>
+      </w:tr>
+      <w:tr>
+        <w:tc>
+          <w:tcPr>
+            <w:tcW w:w="2318" w:type="dxa"/>
+            <w:vAlign w:val="center"/>
+          </w:tcPr>
+          <w:p>
+            <w:pPr>
+              <w:pStyle w:val="Paragraphedeliste"/>
+              <w:numPr>
+                <w:ilvl w:val="0"/>
+                <w:numId w:val="7"/>
+              </w:numPr>
+              <w:ind w:left="284" w:hanging="284"/>
+            </w:pPr>
+            <w:r>
               <w:t xml:space="preserve">Cliquez </w:t>
             </w:r>
             <w:r>
@@ -3959,7 +4061,7 @@
                           </pic:cNvPicPr>
                         </pic:nvPicPr>
                         <pic:blipFill>
-                          <a:blip r:embed="rId32">
+                          <a:blip r:embed="rId33">
                             <a:extLst>
                               <a:ext uri="{28A0092B-C50C-407E-A947-70E740481C1C}">
                                 <a14:useLocalDpi xmlns:a14="http://schemas.microsoft.com/office/drawing/2010/main" val="0"/>
@@ -4054,7 +4156,7 @@
                           </pic:cNvPicPr>
                         </pic:nvPicPr>
                         <pic:blipFill>
-                          <a:blip r:embed="rId36">
+                          <a:blip r:embed="rId37">
                             <a:extLst>
                               <a:ext uri="{28A0092B-C50C-407E-A947-70E740481C1C}">
                                 <a14:useLocalDpi xmlns:a14="http://schemas.microsoft.com/office/drawing/2010/main" val="0"/>
@@ -4230,7 +4332,7 @@
             <w:r>
               <w:t xml:space="preserve"> « </w:t>
             </w:r>
-            <w:hyperlink r:id="rId37" w:history="1">
+            <w:hyperlink r:id="rId38" w:history="1">
               <w:r>
                 <w:rPr>
                   <w:rStyle w:val="Lienhypertexte"/>
@@ -4265,87 +4367,6 @@
                   <wp:extent cx="4320000" cy="3010952"/>
                   <wp:effectExtent l="0" t="0" r="4445" b="0"/>
                   <wp:docPr id="12" name="Image 12"/>
-                  <wp:cNvGraphicFramePr>
-                    <a:graphicFrameLocks xmlns:a="http://schemas.openxmlformats.org/drawingml/2006/main" noChangeAspect="1"/>
-                  </wp:cNvGraphicFramePr>
-                  <a:graphic xmlns:a="http://schemas.openxmlformats.org/drawingml/2006/main">
-                    <a:graphicData uri="http://schemas.openxmlformats.org/drawingml/2006/picture">
-                      <pic:pic xmlns:pic="http://schemas.openxmlformats.org/drawingml/2006/picture">
-                        <pic:nvPicPr>
-                          <pic:cNvPr id="1" name=""/>
-                          <pic:cNvPicPr/>
-                        </pic:nvPicPr>
-                        <pic:blipFill>
-                          <a:blip r:embed="rId38"/>
-                          <a:stretch>
-                            <a:fillRect/>
-                          </a:stretch>
-                        </pic:blipFill>
-                        <pic:spPr>
-                          <a:xfrm>
-                            <a:off x="0" y="0"/>
-                            <a:ext cx="4320000" cy="3010952"/>
-                          </a:xfrm>
-                          <a:prstGeom prst="rect">
-                            <a:avLst/>
-                          </a:prstGeom>
-                        </pic:spPr>
-                      </pic:pic>
-                    </a:graphicData>
-                  </a:graphic>
-                </wp:inline>
-              </w:drawing>
-            </w:r>
-          </w:p>
-        </w:tc>
-      </w:tr>
-      <w:tr>
-        <w:tc>
-          <w:tcPr>
-            <w:tcW w:w="2318" w:type="dxa"/>
-            <w:vAlign w:val="center"/>
-          </w:tcPr>
-          <w:p>
-            <w:pPr>
-              <w:pStyle w:val="Paragraphedeliste"/>
-              <w:numPr>
-                <w:ilvl w:val="0"/>
-                <w:numId w:val="8"/>
-              </w:numPr>
-              <w:ind w:left="284" w:hanging="284"/>
-            </w:pPr>
-            <w:r>
-              <w:t xml:space="preserve">Cliquez sur </w:t>
-            </w:r>
-            <w:r>
-              <w:rPr>
-                <w:b/>
-                <w:bCs/>
-              </w:rPr>
-              <w:t>Enregistrer</w:t>
-            </w:r>
-          </w:p>
-        </w:tc>
-        <w:tc>
-          <w:tcPr>
-            <w:tcW w:w="6980" w:type="dxa"/>
-          </w:tcPr>
-          <w:p>
-            <w:pPr>
-              <w:jc w:val="center"/>
-              <w:rPr>
-                <w:noProof/>
-              </w:rPr>
-            </w:pPr>
-            <w:r>
-              <w:rPr>
-                <w:noProof/>
-              </w:rPr>
-              <w:drawing>
-                <wp:inline distT="0" distB="0" distL="0" distR="0" wp14:anchorId="797A9C78" wp14:editId="2F437009">
-                  <wp:extent cx="4320000" cy="3224286"/>
-                  <wp:effectExtent l="0" t="0" r="4445" b="0"/>
-                  <wp:docPr id="16" name="Image 16"/>
                   <wp:cNvGraphicFramePr>
                     <a:graphicFrameLocks xmlns:a="http://schemas.openxmlformats.org/drawingml/2006/main" noChangeAspect="1"/>
                   </wp:cNvGraphicFramePr>
@@ -4365,7 +4386,7 @@
                         <pic:spPr>
                           <a:xfrm>
                             <a:off x="0" y="0"/>
-                            <a:ext cx="4320000" cy="3224286"/>
+                            <a:ext cx="4320000" cy="3010952"/>
                           </a:xfrm>
                           <a:prstGeom prst="rect">
                             <a:avLst/>
@@ -4378,19 +4399,6 @@
               </w:drawing>
             </w:r>
           </w:p>
-          <w:p>
-            <w:pPr>
-              <w:rPr>
-                <w:noProof/>
-              </w:rPr>
-            </w:pPr>
-            <w:r>
-              <w:rPr>
-                <w:noProof/>
-              </w:rPr>
-              <w:t>Remarque : si vous n’avez pas désactivé votre anti-virus, voici un des moments où il est susceptible de vous poser des problèmes. S’il vous indique que setup.exe est dangereux, voire qu’il l’a effacé, faites-lui changer d’avis.</w:t>
-            </w:r>
-          </w:p>
         </w:tc>
       </w:tr>
       <w:tr>
@@ -4409,8 +4417,14 @@
               <w:ind w:left="284" w:hanging="284"/>
             </w:pPr>
             <w:r>
-              <w:lastRenderedPageBreak/>
-              <w:t>Cliquez sur le fichier enregistré en bas à gauche de la fenêtre</w:t>
+              <w:t xml:space="preserve">Cliquez sur </w:t>
+            </w:r>
+            <w:r>
+              <w:rPr>
+                <w:b/>
+                <w:bCs/>
+              </w:rPr>
+              <w:t>Enregistrer</w:t>
             </w:r>
           </w:p>
         </w:tc>
@@ -4430,10 +4444,10 @@
                 <w:noProof/>
               </w:rPr>
               <w:drawing>
-                <wp:inline distT="0" distB="0" distL="0" distR="0" wp14:anchorId="02E5360D" wp14:editId="7BB90671">
-                  <wp:extent cx="4320000" cy="3045714"/>
-                  <wp:effectExtent l="0" t="0" r="4445" b="2540"/>
-                  <wp:docPr id="17" name="Image 17"/>
+                <wp:inline distT="0" distB="0" distL="0" distR="0" wp14:anchorId="797A9C78" wp14:editId="2F437009">
+                  <wp:extent cx="4320000" cy="3224286"/>
+                  <wp:effectExtent l="0" t="0" r="4445" b="0"/>
+                  <wp:docPr id="16" name="Image 16"/>
                   <wp:cNvGraphicFramePr>
                     <a:graphicFrameLocks xmlns:a="http://schemas.openxmlformats.org/drawingml/2006/main" noChangeAspect="1"/>
                   </wp:cNvGraphicFramePr>
@@ -4453,7 +4467,7 @@
                         <pic:spPr>
                           <a:xfrm>
                             <a:off x="0" y="0"/>
-                            <a:ext cx="4320000" cy="3045714"/>
+                            <a:ext cx="4320000" cy="3224286"/>
                           </a:xfrm>
                           <a:prstGeom prst="rect">
                             <a:avLst/>
@@ -4466,6 +4480,19 @@
               </w:drawing>
             </w:r>
           </w:p>
+          <w:p>
+            <w:pPr>
+              <w:rPr>
+                <w:noProof/>
+              </w:rPr>
+            </w:pPr>
+            <w:r>
+              <w:rPr>
+                <w:noProof/>
+              </w:rPr>
+              <w:t>Remarque : si vous n’avez pas désactivé votre anti-virus, voici un des moments où il est susceptible de vous poser des problèmes. S’il vous indique que setup.exe est dangereux, voire qu’il l’a effacé, faites-lui changer d’avis.</w:t>
+            </w:r>
+          </w:p>
         </w:tc>
       </w:tr>
       <w:tr>
@@ -4484,14 +4511,8 @@
               <w:ind w:left="284" w:hanging="284"/>
             </w:pPr>
             <w:r>
-              <w:t xml:space="preserve">Cliquez sur </w:t>
-            </w:r>
-            <w:r>
-              <w:rPr>
-                <w:b/>
-                <w:bCs/>
-              </w:rPr>
-              <w:t>Informations complémentaires</w:t>
+              <w:lastRenderedPageBreak/>
+              <w:t>Cliquez sur le fichier enregistré en bas à gauche de la fenêtre</w:t>
             </w:r>
           </w:p>
         </w:tc>
@@ -4511,10 +4532,10 @@
                 <w:noProof/>
               </w:rPr>
               <w:drawing>
-                <wp:inline distT="0" distB="0" distL="0" distR="0" wp14:anchorId="4AE1E1E9" wp14:editId="7A1DB1A8">
-                  <wp:extent cx="3960000" cy="3706917"/>
-                  <wp:effectExtent l="0" t="0" r="2540" b="8255"/>
-                  <wp:docPr id="69" name="Image 69"/>
+                <wp:inline distT="0" distB="0" distL="0" distR="0" wp14:anchorId="02E5360D" wp14:editId="7BB90671">
+                  <wp:extent cx="4320000" cy="3045714"/>
+                  <wp:effectExtent l="0" t="0" r="4445" b="2540"/>
+                  <wp:docPr id="17" name="Image 17"/>
                   <wp:cNvGraphicFramePr>
                     <a:graphicFrameLocks xmlns:a="http://schemas.openxmlformats.org/drawingml/2006/main" noChangeAspect="1"/>
                   </wp:cNvGraphicFramePr>
@@ -4534,7 +4555,7 @@
                         <pic:spPr>
                           <a:xfrm>
                             <a:off x="0" y="0"/>
-                            <a:ext cx="3960000" cy="3706917"/>
+                            <a:ext cx="4320000" cy="3045714"/>
                           </a:xfrm>
                           <a:prstGeom prst="rect">
                             <a:avLst/>
@@ -4565,21 +4586,34 @@
               <w:ind w:left="284" w:hanging="284"/>
             </w:pPr>
             <w:r>
-              <w:lastRenderedPageBreak/>
-              <w:t xml:space="preserve">Cliquez sur </w:t>
+              <w:t xml:space="preserve">Si Chrome vous dit que le fichier n’est pas couramment téléchargé, cliquez sur la </w:t>
             </w:r>
             <w:r>
               <w:rPr>
                 <w:b/>
                 <w:bCs/>
               </w:rPr>
-              <w:t>Exécuter quand même</w:t>
+              <w:t>flèche</w:t>
+            </w:r>
+            <w:r>
+              <w:t xml:space="preserve"> et choisissez </w:t>
+            </w:r>
+            <w:r>
+              <w:rPr>
+                <w:b/>
+                <w:bCs/>
+              </w:rPr>
+              <w:t>Conserver</w:t>
+            </w:r>
+            <w:r>
+              <w:t>. Vous pourrez ensuite ouvrir le fichier.</w:t>
             </w:r>
           </w:p>
         </w:tc>
         <w:tc>
           <w:tcPr>
             <w:tcW w:w="6980" w:type="dxa"/>
+            <w:vAlign w:val="center"/>
           </w:tcPr>
           <w:p>
             <w:pPr>
@@ -4593,10 +4627,91 @@
                 <w:noProof/>
               </w:rPr>
               <w:drawing>
-                <wp:inline distT="0" distB="0" distL="0" distR="0" wp14:anchorId="4243DDC2" wp14:editId="0D080AFA">
-                  <wp:extent cx="3960000" cy="3468721"/>
-                  <wp:effectExtent l="0" t="0" r="2540" b="0"/>
-                  <wp:docPr id="70" name="Image 70"/>
+                <wp:inline distT="0" distB="0" distL="0" distR="0" wp14:anchorId="63BF2E2E" wp14:editId="385B942C">
+                  <wp:extent cx="3960000" cy="1101654"/>
+                  <wp:effectExtent l="0" t="0" r="2540" b="3810"/>
+                  <wp:docPr id="14" name="Image 14"/>
+                  <wp:cNvGraphicFramePr>
+                    <a:graphicFrameLocks xmlns:a="http://schemas.openxmlformats.org/drawingml/2006/main" noChangeAspect="1"/>
+                  </wp:cNvGraphicFramePr>
+                  <a:graphic xmlns:a="http://schemas.openxmlformats.org/drawingml/2006/main">
+                    <a:graphicData uri="http://schemas.openxmlformats.org/drawingml/2006/picture">
+                      <pic:pic xmlns:pic="http://schemas.openxmlformats.org/drawingml/2006/picture">
+                        <pic:nvPicPr>
+                          <pic:cNvPr id="1" name=""/>
+                          <pic:cNvPicPr/>
+                        </pic:nvPicPr>
+                        <pic:blipFill>
+                          <a:blip r:embed="rId22"/>
+                          <a:stretch>
+                            <a:fillRect/>
+                          </a:stretch>
+                        </pic:blipFill>
+                        <pic:spPr>
+                          <a:xfrm>
+                            <a:off x="0" y="0"/>
+                            <a:ext cx="3960000" cy="1101654"/>
+                          </a:xfrm>
+                          <a:prstGeom prst="rect">
+                            <a:avLst/>
+                          </a:prstGeom>
+                        </pic:spPr>
+                      </pic:pic>
+                    </a:graphicData>
+                  </a:graphic>
+                </wp:inline>
+              </w:drawing>
+            </w:r>
+          </w:p>
+        </w:tc>
+      </w:tr>
+      <w:tr>
+        <w:tc>
+          <w:tcPr>
+            <w:tcW w:w="2318" w:type="dxa"/>
+            <w:vAlign w:val="center"/>
+          </w:tcPr>
+          <w:p>
+            <w:pPr>
+              <w:pStyle w:val="Paragraphedeliste"/>
+              <w:numPr>
+                <w:ilvl w:val="0"/>
+                <w:numId w:val="8"/>
+              </w:numPr>
+              <w:ind w:left="284" w:hanging="284"/>
+            </w:pPr>
+            <w:r>
+              <w:t xml:space="preserve">Cliquez sur </w:t>
+            </w:r>
+            <w:r>
+              <w:rPr>
+                <w:b/>
+                <w:bCs/>
+              </w:rPr>
+              <w:t>Informations complémentaires</w:t>
+            </w:r>
+          </w:p>
+        </w:tc>
+        <w:tc>
+          <w:tcPr>
+            <w:tcW w:w="6980" w:type="dxa"/>
+          </w:tcPr>
+          <w:p>
+            <w:pPr>
+              <w:jc w:val="center"/>
+              <w:rPr>
+                <w:noProof/>
+              </w:rPr>
+            </w:pPr>
+            <w:r>
+              <w:rPr>
+                <w:noProof/>
+              </w:rPr>
+              <w:drawing>
+                <wp:inline distT="0" distB="0" distL="0" distR="0" wp14:anchorId="4AE1E1E9" wp14:editId="7A1DB1A8">
+                  <wp:extent cx="3960000" cy="3706917"/>
+                  <wp:effectExtent l="0" t="0" r="2540" b="8255"/>
+                  <wp:docPr id="69" name="Image 69"/>
                   <wp:cNvGraphicFramePr>
                     <a:graphicFrameLocks xmlns:a="http://schemas.openxmlformats.org/drawingml/2006/main" noChangeAspect="1"/>
                   </wp:cNvGraphicFramePr>
@@ -4616,6 +4731,88 @@
                         <pic:spPr>
                           <a:xfrm>
                             <a:off x="0" y="0"/>
+                            <a:ext cx="3960000" cy="3706917"/>
+                          </a:xfrm>
+                          <a:prstGeom prst="rect">
+                            <a:avLst/>
+                          </a:prstGeom>
+                        </pic:spPr>
+                      </pic:pic>
+                    </a:graphicData>
+                  </a:graphic>
+                </wp:inline>
+              </w:drawing>
+            </w:r>
+          </w:p>
+        </w:tc>
+      </w:tr>
+      <w:tr>
+        <w:tc>
+          <w:tcPr>
+            <w:tcW w:w="2318" w:type="dxa"/>
+            <w:vAlign w:val="center"/>
+          </w:tcPr>
+          <w:p>
+            <w:pPr>
+              <w:pStyle w:val="Paragraphedeliste"/>
+              <w:numPr>
+                <w:ilvl w:val="0"/>
+                <w:numId w:val="8"/>
+              </w:numPr>
+              <w:ind w:left="284" w:hanging="284"/>
+            </w:pPr>
+            <w:r>
+              <w:lastRenderedPageBreak/>
+              <w:t xml:space="preserve">Cliquez sur </w:t>
+            </w:r>
+            <w:r>
+              <w:rPr>
+                <w:b/>
+                <w:bCs/>
+              </w:rPr>
+              <w:t>Exécuter quand même</w:t>
+            </w:r>
+          </w:p>
+        </w:tc>
+        <w:tc>
+          <w:tcPr>
+            <w:tcW w:w="6980" w:type="dxa"/>
+          </w:tcPr>
+          <w:p>
+            <w:pPr>
+              <w:jc w:val="center"/>
+              <w:rPr>
+                <w:noProof/>
+              </w:rPr>
+            </w:pPr>
+            <w:r>
+              <w:rPr>
+                <w:noProof/>
+              </w:rPr>
+              <w:drawing>
+                <wp:inline distT="0" distB="0" distL="0" distR="0" wp14:anchorId="4243DDC2" wp14:editId="0D080AFA">
+                  <wp:extent cx="3960000" cy="3468721"/>
+                  <wp:effectExtent l="0" t="0" r="2540" b="0"/>
+                  <wp:docPr id="70" name="Image 70"/>
+                  <wp:cNvGraphicFramePr>
+                    <a:graphicFrameLocks xmlns:a="http://schemas.openxmlformats.org/drawingml/2006/main" noChangeAspect="1"/>
+                  </wp:cNvGraphicFramePr>
+                  <a:graphic xmlns:a="http://schemas.openxmlformats.org/drawingml/2006/main">
+                    <a:graphicData uri="http://schemas.openxmlformats.org/drawingml/2006/picture">
+                      <pic:pic xmlns:pic="http://schemas.openxmlformats.org/drawingml/2006/picture">
+                        <pic:nvPicPr>
+                          <pic:cNvPr id="1" name=""/>
+                          <pic:cNvPicPr/>
+                        </pic:nvPicPr>
+                        <pic:blipFill>
+                          <a:blip r:embed="rId43"/>
+                          <a:stretch>
+                            <a:fillRect/>
+                          </a:stretch>
+                        </pic:blipFill>
+                        <pic:spPr>
+                          <a:xfrm>
+                            <a:off x="0" y="0"/>
                             <a:ext cx="3960000" cy="3468721"/>
                           </a:xfrm>
                           <a:prstGeom prst="rect">
@@ -4641,7 +4838,7 @@
               </w:rPr>
               <w:t xml:space="preserve">Remarque : si vous n’avez pas désactivé votre anti-virus, Voici un autre moment où il est susceptible de poser des problèmes. Setup.exe a besoin d’accéder à </w:t>
             </w:r>
-            <w:hyperlink r:id="rId43" w:history="1">
+            <w:hyperlink r:id="rId44" w:history="1">
               <w:r>
                 <w:rPr>
                   <w:rStyle w:val="Lienhypertexte"/>
@@ -4775,7 +4972,7 @@
                           </pic:cNvPicPr>
                         </pic:nvPicPr>
                         <pic:blipFill>
-                          <a:blip r:embed="rId44">
+                          <a:blip r:embed="rId45">
                             <a:extLst>
                               <a:ext uri="{28A0092B-C50C-407E-A947-70E740481C1C}">
                                 <a14:useLocalDpi xmlns:a14="http://schemas.microsoft.com/office/drawing/2010/main" val="0"/>
@@ -4916,7 +5113,7 @@
             <w:r>
               <w:t xml:space="preserve"> « </w:t>
             </w:r>
-            <w:hyperlink r:id="rId45" w:history="1">
+            <w:hyperlink r:id="rId46" w:history="1">
               <w:r>
                 <w:rPr>
                   <w:rStyle w:val="Lienhypertexte"/>
@@ -4951,87 +5148,6 @@
                   <wp:extent cx="4320000" cy="3045714"/>
                   <wp:effectExtent l="0" t="0" r="4445" b="2540"/>
                   <wp:docPr id="21" name="Image 21"/>
-                  <wp:cNvGraphicFramePr>
-                    <a:graphicFrameLocks xmlns:a="http://schemas.openxmlformats.org/drawingml/2006/main" noChangeAspect="1"/>
-                  </wp:cNvGraphicFramePr>
-                  <a:graphic xmlns:a="http://schemas.openxmlformats.org/drawingml/2006/main">
-                    <a:graphicData uri="http://schemas.openxmlformats.org/drawingml/2006/picture">
-                      <pic:pic xmlns:pic="http://schemas.openxmlformats.org/drawingml/2006/picture">
-                        <pic:nvPicPr>
-                          <pic:cNvPr id="1" name=""/>
-                          <pic:cNvPicPr/>
-                        </pic:nvPicPr>
-                        <pic:blipFill>
-                          <a:blip r:embed="rId46"/>
-                          <a:stretch>
-                            <a:fillRect/>
-                          </a:stretch>
-                        </pic:blipFill>
-                        <pic:spPr>
-                          <a:xfrm>
-                            <a:off x="0" y="0"/>
-                            <a:ext cx="4320000" cy="3045714"/>
-                          </a:xfrm>
-                          <a:prstGeom prst="rect">
-                            <a:avLst/>
-                          </a:prstGeom>
-                        </pic:spPr>
-                      </pic:pic>
-                    </a:graphicData>
-                  </a:graphic>
-                </wp:inline>
-              </w:drawing>
-            </w:r>
-          </w:p>
-        </w:tc>
-      </w:tr>
-      <w:tr>
-        <w:tc>
-          <w:tcPr>
-            <w:tcW w:w="2318" w:type="dxa"/>
-            <w:vAlign w:val="center"/>
-          </w:tcPr>
-          <w:p>
-            <w:pPr>
-              <w:pStyle w:val="Paragraphedeliste"/>
-              <w:numPr>
-                <w:ilvl w:val="0"/>
-                <w:numId w:val="11"/>
-              </w:numPr>
-              <w:ind w:left="284" w:hanging="284"/>
-            </w:pPr>
-            <w:r>
-              <w:t xml:space="preserve">Cliquez sur </w:t>
-            </w:r>
-            <w:r>
-              <w:rPr>
-                <w:b/>
-                <w:bCs/>
-              </w:rPr>
-              <w:t>Enregistrer</w:t>
-            </w:r>
-          </w:p>
-        </w:tc>
-        <w:tc>
-          <w:tcPr>
-            <w:tcW w:w="6980" w:type="dxa"/>
-          </w:tcPr>
-          <w:p>
-            <w:pPr>
-              <w:jc w:val="center"/>
-              <w:rPr>
-                <w:noProof/>
-              </w:rPr>
-            </w:pPr>
-            <w:r>
-              <w:rPr>
-                <w:noProof/>
-              </w:rPr>
-              <w:drawing>
-                <wp:inline distT="0" distB="0" distL="0" distR="0" wp14:anchorId="554F9CF2" wp14:editId="638D3EDC">
-                  <wp:extent cx="4320000" cy="3224286"/>
-                  <wp:effectExtent l="0" t="0" r="4445" b="0"/>
-                  <wp:docPr id="20" name="Image 20"/>
                   <wp:cNvGraphicFramePr>
                     <a:graphicFrameLocks xmlns:a="http://schemas.openxmlformats.org/drawingml/2006/main" noChangeAspect="1"/>
                   </wp:cNvGraphicFramePr>
@@ -5051,7 +5167,7 @@
                         <pic:spPr>
                           <a:xfrm>
                             <a:off x="0" y="0"/>
-                            <a:ext cx="4320000" cy="3224286"/>
+                            <a:ext cx="4320000" cy="3045714"/>
                           </a:xfrm>
                           <a:prstGeom prst="rect">
                             <a:avLst/>
@@ -5082,8 +5198,14 @@
               <w:ind w:left="284" w:hanging="284"/>
             </w:pPr>
             <w:r>
-              <w:lastRenderedPageBreak/>
-              <w:t>Cliquez sur le fichier enregistré en bas à gauche de la fenêtre</w:t>
+              <w:t xml:space="preserve">Cliquez sur </w:t>
+            </w:r>
+            <w:r>
+              <w:rPr>
+                <w:b/>
+                <w:bCs/>
+              </w:rPr>
+              <w:t>Enregistrer</w:t>
             </w:r>
           </w:p>
         </w:tc>
@@ -5103,10 +5225,10 @@
                 <w:noProof/>
               </w:rPr>
               <w:drawing>
-                <wp:inline distT="0" distB="0" distL="0" distR="0" wp14:anchorId="01D7DD55" wp14:editId="678D4927">
-                  <wp:extent cx="4320000" cy="3045714"/>
-                  <wp:effectExtent l="0" t="0" r="4445" b="2540"/>
-                  <wp:docPr id="24" name="Image 24"/>
+                <wp:inline distT="0" distB="0" distL="0" distR="0" wp14:anchorId="554F9CF2" wp14:editId="638D3EDC">
+                  <wp:extent cx="4320000" cy="3224286"/>
+                  <wp:effectExtent l="0" t="0" r="4445" b="0"/>
+                  <wp:docPr id="20" name="Image 20"/>
                   <wp:cNvGraphicFramePr>
                     <a:graphicFrameLocks xmlns:a="http://schemas.openxmlformats.org/drawingml/2006/main" noChangeAspect="1"/>
                   </wp:cNvGraphicFramePr>
@@ -5126,6 +5248,81 @@
                         <pic:spPr>
                           <a:xfrm>
                             <a:off x="0" y="0"/>
+                            <a:ext cx="4320000" cy="3224286"/>
+                          </a:xfrm>
+                          <a:prstGeom prst="rect">
+                            <a:avLst/>
+                          </a:prstGeom>
+                        </pic:spPr>
+                      </pic:pic>
+                    </a:graphicData>
+                  </a:graphic>
+                </wp:inline>
+              </w:drawing>
+            </w:r>
+          </w:p>
+        </w:tc>
+      </w:tr>
+      <w:tr>
+        <w:tc>
+          <w:tcPr>
+            <w:tcW w:w="2318" w:type="dxa"/>
+            <w:vAlign w:val="center"/>
+          </w:tcPr>
+          <w:p>
+            <w:pPr>
+              <w:pStyle w:val="Paragraphedeliste"/>
+              <w:numPr>
+                <w:ilvl w:val="0"/>
+                <w:numId w:val="11"/>
+              </w:numPr>
+              <w:ind w:left="284" w:hanging="284"/>
+            </w:pPr>
+            <w:r>
+              <w:lastRenderedPageBreak/>
+              <w:t>Cliquez sur le fichier enregistré en bas à gauche de la fenêtre</w:t>
+            </w:r>
+          </w:p>
+        </w:tc>
+        <w:tc>
+          <w:tcPr>
+            <w:tcW w:w="6980" w:type="dxa"/>
+          </w:tcPr>
+          <w:p>
+            <w:pPr>
+              <w:jc w:val="center"/>
+              <w:rPr>
+                <w:noProof/>
+              </w:rPr>
+            </w:pPr>
+            <w:r>
+              <w:rPr>
+                <w:noProof/>
+              </w:rPr>
+              <w:drawing>
+                <wp:inline distT="0" distB="0" distL="0" distR="0" wp14:anchorId="01D7DD55" wp14:editId="678D4927">
+                  <wp:extent cx="4320000" cy="3045714"/>
+                  <wp:effectExtent l="0" t="0" r="4445" b="2540"/>
+                  <wp:docPr id="24" name="Image 24"/>
+                  <wp:cNvGraphicFramePr>
+                    <a:graphicFrameLocks xmlns:a="http://schemas.openxmlformats.org/drawingml/2006/main" noChangeAspect="1"/>
+                  </wp:cNvGraphicFramePr>
+                  <a:graphic xmlns:a="http://schemas.openxmlformats.org/drawingml/2006/main">
+                    <a:graphicData uri="http://schemas.openxmlformats.org/drawingml/2006/picture">
+                      <pic:pic xmlns:pic="http://schemas.openxmlformats.org/drawingml/2006/picture">
+                        <pic:nvPicPr>
+                          <pic:cNvPr id="1" name=""/>
+                          <pic:cNvPicPr/>
+                        </pic:nvPicPr>
+                        <pic:blipFill>
+                          <a:blip r:embed="rId49"/>
+                          <a:stretch>
+                            <a:fillRect/>
+                          </a:stretch>
+                        </pic:blipFill>
+                        <pic:spPr>
+                          <a:xfrm>
+                            <a:off x="0" y="0"/>
                             <a:ext cx="4320000" cy="3045714"/>
                           </a:xfrm>
                           <a:prstGeom prst="rect">
@@ -5170,23 +5367,34 @@
               <w:ind w:left="284" w:hanging="284"/>
             </w:pPr>
             <w:r>
-              <w:t xml:space="preserve">Windows Defender ne se manifeste pas toujours lors de cette deuxième installation. S’il le fait, procédez comme précédemment : </w:t>
-            </w:r>
-            <w:r>
-              <w:t xml:space="preserve">Cliquez sur </w:t>
+              <w:t xml:space="preserve">Si Chrome vous dit que le fichier n’est pas couramment téléchargé, cliquez sur la </w:t>
             </w:r>
             <w:r>
               <w:rPr>
                 <w:b/>
                 <w:bCs/>
               </w:rPr>
-              <w:t>Informations complémentaires</w:t>
+              <w:t>flèche</w:t>
+            </w:r>
+            <w:r>
+              <w:t xml:space="preserve"> et choisissez </w:t>
+            </w:r>
+            <w:r>
+              <w:rPr>
+                <w:b/>
+                <w:bCs/>
+              </w:rPr>
+              <w:t>Conserver</w:t>
+            </w:r>
+            <w:r>
+              <w:t>. Vous pourrez ensuite ouvrir le fichier.</w:t>
             </w:r>
           </w:p>
         </w:tc>
         <w:tc>
           <w:tcPr>
             <w:tcW w:w="6980" w:type="dxa"/>
+            <w:vAlign w:val="center"/>
           </w:tcPr>
           <w:p>
             <w:pPr>
@@ -5200,10 +5408,10 @@
                 <w:noProof/>
               </w:rPr>
               <w:drawing>
-                <wp:inline distT="0" distB="0" distL="0" distR="0" wp14:anchorId="1051FA55" wp14:editId="33FD4547">
-                  <wp:extent cx="3960000" cy="3706917"/>
-                  <wp:effectExtent l="0" t="0" r="2540" b="8255"/>
-                  <wp:docPr id="80" name="Image 80"/>
+                <wp:inline distT="0" distB="0" distL="0" distR="0" wp14:anchorId="4ACEC7FB" wp14:editId="79DACDA2">
+                  <wp:extent cx="3960000" cy="1101654"/>
+                  <wp:effectExtent l="0" t="0" r="2540" b="3810"/>
+                  <wp:docPr id="15" name="Image 15"/>
                   <wp:cNvGraphicFramePr>
                     <a:graphicFrameLocks xmlns:a="http://schemas.openxmlformats.org/drawingml/2006/main" noChangeAspect="1"/>
                   </wp:cNvGraphicFramePr>
@@ -5215,7 +5423,7 @@
                           <pic:cNvPicPr/>
                         </pic:nvPicPr>
                         <pic:blipFill>
-                          <a:blip r:embed="rId41"/>
+                          <a:blip r:embed="rId22"/>
                           <a:stretch>
                             <a:fillRect/>
                           </a:stretch>
@@ -5223,7 +5431,7 @@
                         <pic:spPr>
                           <a:xfrm>
                             <a:off x="0" y="0"/>
-                            <a:ext cx="3960000" cy="3706917"/>
+                            <a:ext cx="3960000" cy="1101654"/>
                           </a:xfrm>
                           <a:prstGeom prst="rect">
                             <a:avLst/>
@@ -5255,6 +5463,9 @@
             </w:pPr>
             <w:r>
               <w:lastRenderedPageBreak/>
+              <w:t xml:space="preserve">Windows Defender ne se manifeste pas toujours lors de cette deuxième installation. S’il le fait, procédez comme précédemment : </w:t>
+            </w:r>
+            <w:r>
               <w:t xml:space="preserve">Cliquez sur </w:t>
             </w:r>
             <w:r>
@@ -5262,7 +5473,7 @@
                 <w:b/>
                 <w:bCs/>
               </w:rPr>
-              <w:t>Exécuter quand même</w:t>
+              <w:t>Informations complémentaires</w:t>
             </w:r>
           </w:p>
         </w:tc>
@@ -5282,10 +5493,10 @@
                 <w:noProof/>
               </w:rPr>
               <w:drawing>
-                <wp:inline distT="0" distB="0" distL="0" distR="0" wp14:anchorId="165789B1" wp14:editId="3749F70F">
-                  <wp:extent cx="3960000" cy="3468721"/>
-                  <wp:effectExtent l="0" t="0" r="2540" b="0"/>
-                  <wp:docPr id="81" name="Image 81"/>
+                <wp:inline distT="0" distB="0" distL="0" distR="0" wp14:anchorId="1051FA55" wp14:editId="33FD4547">
+                  <wp:extent cx="3960000" cy="3706917"/>
+                  <wp:effectExtent l="0" t="0" r="2540" b="8255"/>
+                  <wp:docPr id="80" name="Image 80"/>
                   <wp:cNvGraphicFramePr>
                     <a:graphicFrameLocks xmlns:a="http://schemas.openxmlformats.org/drawingml/2006/main" noChangeAspect="1"/>
                   </wp:cNvGraphicFramePr>
@@ -5305,6 +5516,87 @@
                         <pic:spPr>
                           <a:xfrm>
                             <a:off x="0" y="0"/>
+                            <a:ext cx="3960000" cy="3706917"/>
+                          </a:xfrm>
+                          <a:prstGeom prst="rect">
+                            <a:avLst/>
+                          </a:prstGeom>
+                        </pic:spPr>
+                      </pic:pic>
+                    </a:graphicData>
+                  </a:graphic>
+                </wp:inline>
+              </w:drawing>
+            </w:r>
+          </w:p>
+        </w:tc>
+      </w:tr>
+      <w:tr>
+        <w:tc>
+          <w:tcPr>
+            <w:tcW w:w="2318" w:type="dxa"/>
+            <w:vAlign w:val="center"/>
+          </w:tcPr>
+          <w:p>
+            <w:pPr>
+              <w:pStyle w:val="Paragraphedeliste"/>
+              <w:numPr>
+                <w:ilvl w:val="0"/>
+                <w:numId w:val="11"/>
+              </w:numPr>
+              <w:ind w:left="284" w:hanging="284"/>
+            </w:pPr>
+            <w:r>
+              <w:t xml:space="preserve">Cliquez sur </w:t>
+            </w:r>
+            <w:r>
+              <w:rPr>
+                <w:b/>
+                <w:bCs/>
+              </w:rPr>
+              <w:t>Exécuter quand même</w:t>
+            </w:r>
+          </w:p>
+        </w:tc>
+        <w:tc>
+          <w:tcPr>
+            <w:tcW w:w="6980" w:type="dxa"/>
+          </w:tcPr>
+          <w:p>
+            <w:pPr>
+              <w:jc w:val="center"/>
+              <w:rPr>
+                <w:noProof/>
+              </w:rPr>
+            </w:pPr>
+            <w:r>
+              <w:rPr>
+                <w:noProof/>
+              </w:rPr>
+              <w:drawing>
+                <wp:inline distT="0" distB="0" distL="0" distR="0" wp14:anchorId="165789B1" wp14:editId="3749F70F">
+                  <wp:extent cx="3960000" cy="3468721"/>
+                  <wp:effectExtent l="0" t="0" r="2540" b="0"/>
+                  <wp:docPr id="81" name="Image 81"/>
+                  <wp:cNvGraphicFramePr>
+                    <a:graphicFrameLocks xmlns:a="http://schemas.openxmlformats.org/drawingml/2006/main" noChangeAspect="1"/>
+                  </wp:cNvGraphicFramePr>
+                  <a:graphic xmlns:a="http://schemas.openxmlformats.org/drawingml/2006/main">
+                    <a:graphicData uri="http://schemas.openxmlformats.org/drawingml/2006/picture">
+                      <pic:pic xmlns:pic="http://schemas.openxmlformats.org/drawingml/2006/picture">
+                        <pic:nvPicPr>
+                          <pic:cNvPr id="1" name=""/>
+                          <pic:cNvPicPr/>
+                        </pic:nvPicPr>
+                        <pic:blipFill>
+                          <a:blip r:embed="rId43"/>
+                          <a:stretch>
+                            <a:fillRect/>
+                          </a:stretch>
+                        </pic:blipFill>
+                        <pic:spPr>
+                          <a:xfrm>
+                            <a:off x="0" y="0"/>
                             <a:ext cx="3960000" cy="3468721"/>
                           </a:xfrm>
                           <a:prstGeom prst="rect">
@@ -5330,7 +5622,7 @@
               </w:rPr>
               <w:t xml:space="preserve">Remarque : si vous n’avez pas désactivé votre anti-virus, Voici un autre moment où il est susceptible de poser des problèmes. Setup.exe a besoin d’accéder à </w:t>
             </w:r>
-            <w:hyperlink r:id="rId49" w:history="1">
+            <w:hyperlink r:id="rId50" w:history="1">
               <w:r>
                 <w:rPr>
                   <w:rStyle w:val="Lienhypertexte"/>
@@ -5417,6 +5709,7 @@
               <w:ind w:left="284" w:hanging="284"/>
             </w:pPr>
             <w:r>
+              <w:lastRenderedPageBreak/>
               <w:t xml:space="preserve">Cliquez sur </w:t>
             </w:r>
             <w:r>
@@ -5459,7 +5752,7 @@
                           <pic:cNvPicPr/>
                         </pic:nvPicPr>
                         <pic:blipFill>
-                          <a:blip r:embed="rId50"/>
+                          <a:blip r:embed="rId51"/>
                           <a:stretch>
                             <a:fillRect/>
                           </a:stretch>
@@ -5630,7 +5923,7 @@
                     <pic:cNvPicPr/>
                   </pic:nvPicPr>
                   <pic:blipFill>
-                    <a:blip r:embed="rId51"/>
+                    <a:blip r:embed="rId52"/>
                     <a:stretch>
                       <a:fillRect/>
                     </a:stretch>
@@ -5689,7 +5982,7 @@
                     </pic:cNvPicPr>
                   </pic:nvPicPr>
                   <pic:blipFill>
-                    <a:blip r:embed="rId52">
+                    <a:blip r:embed="rId53">
                       <a:extLst>
                         <a:ext uri="{28A0092B-C50C-407E-A947-70E740481C1C}">
                           <a14:useLocalDpi xmlns:a14="http://schemas.microsoft.com/office/drawing/2010/main" val="0"/>
@@ -5974,7 +6267,7 @@
                     <pic:cNvPicPr/>
                   </pic:nvPicPr>
                   <pic:blipFill>
-                    <a:blip r:embed="rId53"/>
+                    <a:blip r:embed="rId54"/>
                     <a:stretch>
                       <a:fillRect/>
                     </a:stretch>
@@ -6091,7 +6384,7 @@
       </w:r>
     </w:p>
     <w:sectPr>
-      <w:footerReference w:type="default" r:id="rId54"/>
+      <w:footerReference w:type="default" r:id="rId55"/>
       <w:pgSz w:w="11906" w:h="16838"/>
       <w:pgMar w:top="1417" w:right="1417" w:bottom="1417" w:left="1417" w:header="708" w:footer="708" w:gutter="0"/>
       <w:cols w:space="708"/>
@@ -8199,7 +8492,7 @@
 </file>
 
 <file path=customXml/itemProps1.xml><?xml version="1.0" encoding="utf-8"?>
-<ds:datastoreItem xmlns:ds="http://schemas.openxmlformats.org/officeDocument/2006/customXml" ds:itemID="{EC876CFA-900F-4B75-9BE6-21D4C5B1EB86}">
+<ds:datastoreItem xmlns:ds="http://schemas.openxmlformats.org/officeDocument/2006/customXml" ds:itemID="{29C4C8BA-3C63-4E28-85A7-45338F55DA09}">
   <ds:schemaRefs>
     <ds:schemaRef ds:uri="http://schemas.openxmlformats.org/officeDocument/2006/bibliography"/>
   </ds:schemaRefs>

</xml_diff>